<commit_message>
pipeline ran - 26-08-2025
</commit_message>
<xml_diff>
--- a/Group 3 - Detailed Documentation End-to-End Data Management Pipeline for Machine Learning.docx
+++ b/Group 3 - Detailed Documentation End-to-End Data Management Pipeline for Machine Learning.docx
@@ -71,6 +71,32 @@
       <w:r>
         <w:t>3. Lingam Vinay Naga Pavan Kumar - 2024aa05364</w:t>
       </w:r>
+    </w:p>
+    <w:p>
+      <w:pPr>
+        <w:ind w:left="720" w:hanging="360"/>
+      </w:pPr>
+    </w:p>
+    <w:p>
+      <w:pPr>
+        <w:ind w:left="720" w:hanging="360"/>
+      </w:pPr>
+      <w:r>
+        <w:t xml:space="preserve">Drive link : </w:t>
+      </w:r>
+      <w:hyperlink r:id="rId5" w:history="1">
+        <w:r>
+          <w:rPr>
+            <w:rStyle w:val="Hyperlink"/>
+          </w:rPr>
+          <w:t>https://drive.google.com/drive/folders/1uPqLmOFKMpDCZVdodDFt3XKwSEt4fSb-?usp=sharing</w:t>
+        </w:r>
+      </w:hyperlink>
+    </w:p>
+    <w:p>
+      <w:pPr>
+        <w:ind w:left="720" w:hanging="360"/>
+      </w:pPr>
     </w:p>
     <w:p>
       <w:pPr>
@@ -217,24 +243,12 @@
       <w:r>
         <w:t xml:space="preserve"> API - </w:t>
       </w:r>
-      <w:hyperlink r:id="rId5" w:history="1">
+      <w:hyperlink r:id="rId6" w:history="1">
         <w:r>
           <w:rPr>
             <w:rStyle w:val="Hyperlink"/>
           </w:rPr>
-          <w:t>https://datasets-server.huggingface.co/rows</w:t>
-        </w:r>
-        <w:r>
-          <w:rPr>
-            <w:rStyle w:val="Hyperlink"/>
-          </w:rPr>
-          <w:t>/</w:t>
-        </w:r>
-        <w:r>
-          <w:rPr>
-            <w:rStyle w:val="Hyperlink"/>
-          </w:rPr>
-          <w:t>scikit-learn/churn-prediction</w:t>
+          <w:t>https://datasets-server.huggingface.co/rows/scikit-learn/churn-prediction</w:t>
         </w:r>
       </w:hyperlink>
     </w:p>
@@ -243,7 +257,7 @@
         <w:tab/>
         <w:t xml:space="preserve">Kaggle API - </w:t>
       </w:r>
-      <w:hyperlink r:id="rId6" w:history="1">
+      <w:hyperlink r:id="rId7" w:history="1">
         <w:r>
           <w:rPr>
             <w:rStyle w:val="Hyperlink"/>
@@ -269,7 +283,6 @@
           <w:b/>
           <w:bCs/>
         </w:rPr>
-        <w:lastRenderedPageBreak/>
         <w:t>1.4 Expected Outputs from the Pipeline</w:t>
       </w:r>
     </w:p>
@@ -370,20 +383,1091 @@
       <w:r>
         <w:t xml:space="preserve">Data from each source is downloaded everyday in respective folders </w:t>
       </w:r>
+      <w:r>
+        <w:t>in Raw Storage</w:t>
+      </w:r>
     </w:p>
     <w:p>
       <w:r>
         <w:t>Screenshot:</w:t>
       </w:r>
     </w:p>
+    <w:p>
+      <w:r>
+        <w:rPr>
+          <w:noProof/>
+        </w:rPr>
+        <w:drawing>
+          <wp:inline distT="0" distB="0" distL="0" distR="0" wp14:anchorId="307AF420" wp14:editId="77F434A2">
+            <wp:extent cx="2619741" cy="2781688"/>
+            <wp:effectExtent l="0" t="0" r="9525" b="0"/>
+            <wp:docPr id="1725914019" name="Picture 1"/>
+            <wp:cNvGraphicFramePr>
+              <a:graphicFrameLocks xmlns:a="http://schemas.openxmlformats.org/drawingml/2006/main" noChangeAspect="1"/>
+            </wp:cNvGraphicFramePr>
+            <a:graphic xmlns:a="http://schemas.openxmlformats.org/drawingml/2006/main">
+              <a:graphicData uri="http://schemas.openxmlformats.org/drawingml/2006/picture">
+                <pic:pic xmlns:pic="http://schemas.openxmlformats.org/drawingml/2006/picture">
+                  <pic:nvPicPr>
+                    <pic:cNvPr id="1725914019" name=""/>
+                    <pic:cNvPicPr/>
+                  </pic:nvPicPr>
+                  <pic:blipFill>
+                    <a:blip r:embed="rId8"/>
+                    <a:stretch>
+                      <a:fillRect/>
+                    </a:stretch>
+                  </pic:blipFill>
+                  <pic:spPr>
+                    <a:xfrm>
+                      <a:off x="0" y="0"/>
+                      <a:ext cx="2619741" cy="2781688"/>
+                    </a:xfrm>
+                    <a:prstGeom prst="rect">
+                      <a:avLst/>
+                    </a:prstGeom>
+                  </pic:spPr>
+                </pic:pic>
+              </a:graphicData>
+            </a:graphic>
+          </wp:inline>
+        </w:drawing>
+      </w:r>
+    </w:p>
+    <w:p>
+      <w:r>
+        <w:t>Logs:</w:t>
+      </w:r>
+    </w:p>
+    <w:p>
+      <w:r>
+        <w:rPr>
+          <w:noProof/>
+        </w:rPr>
+        <w:lastRenderedPageBreak/>
+        <w:drawing>
+          <wp:inline distT="0" distB="0" distL="0" distR="0" wp14:anchorId="7366CD86" wp14:editId="57E9F3FD">
+            <wp:extent cx="5731510" cy="1853565"/>
+            <wp:effectExtent l="0" t="0" r="2540" b="0"/>
+            <wp:docPr id="1472002511" name="Picture 1"/>
+            <wp:cNvGraphicFramePr>
+              <a:graphicFrameLocks xmlns:a="http://schemas.openxmlformats.org/drawingml/2006/main" noChangeAspect="1"/>
+            </wp:cNvGraphicFramePr>
+            <a:graphic xmlns:a="http://schemas.openxmlformats.org/drawingml/2006/main">
+              <a:graphicData uri="http://schemas.openxmlformats.org/drawingml/2006/picture">
+                <pic:pic xmlns:pic="http://schemas.openxmlformats.org/drawingml/2006/picture">
+                  <pic:nvPicPr>
+                    <pic:cNvPr id="1472002511" name=""/>
+                    <pic:cNvPicPr/>
+                  </pic:nvPicPr>
+                  <pic:blipFill>
+                    <a:blip r:embed="rId9"/>
+                    <a:stretch>
+                      <a:fillRect/>
+                    </a:stretch>
+                  </pic:blipFill>
+                  <pic:spPr>
+                    <a:xfrm>
+                      <a:off x="0" y="0"/>
+                      <a:ext cx="5731510" cy="1853565"/>
+                    </a:xfrm>
+                    <a:prstGeom prst="rect">
+                      <a:avLst/>
+                    </a:prstGeom>
+                  </pic:spPr>
+                </pic:pic>
+              </a:graphicData>
+            </a:graphic>
+          </wp:inline>
+        </w:drawing>
+      </w:r>
+    </w:p>
     <w:p/>
     <w:p>
+      <w:r>
+        <w:t>Data stored:</w:t>
+      </w:r>
+    </w:p>
+    <w:p>
+      <w:r>
+        <w:rPr>
+          <w:noProof/>
+        </w:rPr>
+        <w:drawing>
+          <wp:inline distT="0" distB="0" distL="0" distR="0" wp14:anchorId="36E0CFD0" wp14:editId="0E63091C">
+            <wp:extent cx="5731510" cy="1020445"/>
+            <wp:effectExtent l="0" t="0" r="2540" b="8255"/>
+            <wp:docPr id="942013805" name="Picture 1"/>
+            <wp:cNvGraphicFramePr>
+              <a:graphicFrameLocks xmlns:a="http://schemas.openxmlformats.org/drawingml/2006/main" noChangeAspect="1"/>
+            </wp:cNvGraphicFramePr>
+            <a:graphic xmlns:a="http://schemas.openxmlformats.org/drawingml/2006/main">
+              <a:graphicData uri="http://schemas.openxmlformats.org/drawingml/2006/picture">
+                <pic:pic xmlns:pic="http://schemas.openxmlformats.org/drawingml/2006/picture">
+                  <pic:nvPicPr>
+                    <pic:cNvPr id="942013805" name=""/>
+                    <pic:cNvPicPr/>
+                  </pic:nvPicPr>
+                  <pic:blipFill>
+                    <a:blip r:embed="rId10"/>
+                    <a:stretch>
+                      <a:fillRect/>
+                    </a:stretch>
+                  </pic:blipFill>
+                  <pic:spPr>
+                    <a:xfrm>
+                      <a:off x="0" y="0"/>
+                      <a:ext cx="5731510" cy="1020445"/>
+                    </a:xfrm>
+                    <a:prstGeom prst="rect">
+                      <a:avLst/>
+                    </a:prstGeom>
+                  </pic:spPr>
+                </pic:pic>
+              </a:graphicData>
+            </a:graphic>
+          </wp:inline>
+        </w:drawing>
+      </w:r>
+    </w:p>
+    <w:p/>
+    <w:p/>
+    <w:p>
+      <w:pPr>
+        <w:rPr>
+          <w:b/>
+          <w:bCs/>
+        </w:rPr>
+      </w:pPr>
+      <w:r>
+        <w:t xml:space="preserve">3. </w:t>
+      </w:r>
+      <w:r>
+        <w:rPr>
+          <w:b/>
+          <w:bCs/>
+        </w:rPr>
+        <w:t>Raw Data Stora</w:t>
+      </w:r>
+      <w:r>
+        <w:rPr>
+          <w:b/>
+          <w:bCs/>
+        </w:rPr>
+        <w:t>g</w:t>
+      </w:r>
+      <w:r>
+        <w:rPr>
+          <w:b/>
+          <w:bCs/>
+        </w:rPr>
+        <w:t>e</w:t>
+      </w:r>
+    </w:p>
+    <w:bookmarkEnd w:id="0"/>
+    <w:p>
+      <w:r>
+        <w:t>Earlier ingested code is stored in local server in respective folders of APIs with time stamps.</w:t>
+      </w:r>
+    </w:p>
+    <w:p/>
+    <w:p>
+      <w:r>
+        <w:t>Folder / bucket Structure</w:t>
+      </w:r>
+    </w:p>
+    <w:p>
+      <w:proofErr w:type="spellStart"/>
+      <w:r>
+        <w:t>HuggingFace</w:t>
+      </w:r>
+      <w:proofErr w:type="spellEnd"/>
+      <w:r>
+        <w:t>/{year}/{month}/{date}/</w:t>
+      </w:r>
+      <w:proofErr w:type="spellStart"/>
+      <w:r>
+        <w:t>churn_customer_csv</w:t>
+      </w:r>
+      <w:proofErr w:type="spellEnd"/>
+    </w:p>
+    <w:p>
+      <w:r>
+        <w:t>Kaggle/{year}/{month}/{date}/</w:t>
+      </w:r>
+      <w:proofErr w:type="spellStart"/>
+      <w:r>
+        <w:t>churn_customer_csv</w:t>
+      </w:r>
+      <w:proofErr w:type="spellEnd"/>
+    </w:p>
+    <w:p/>
+    <w:p>
       <w:pPr>
         <w:pStyle w:val="ListParagraph"/>
-        <w:ind w:left="1440"/>
-      </w:pPr>
-    </w:p>
-    <w:bookmarkEnd w:id="0"/>
+        <w:numPr>
+          <w:ilvl w:val="0"/>
+          <w:numId w:val="1"/>
+        </w:numPr>
+        <w:rPr>
+          <w:b/>
+          <w:bCs/>
+        </w:rPr>
+      </w:pPr>
+      <w:r>
+        <w:rPr>
+          <w:b/>
+          <w:bCs/>
+        </w:rPr>
+        <w:t>Data Validation</w:t>
+      </w:r>
+    </w:p>
+    <w:p>
+      <w:r>
+        <w:t>Downloaded csv’s are validated against</w:t>
+      </w:r>
+    </w:p>
+    <w:p>
+      <w:pPr>
+        <w:pStyle w:val="ListParagraph"/>
+        <w:numPr>
+          <w:ilvl w:val="0"/>
+          <w:numId w:val="4"/>
+        </w:numPr>
+      </w:pPr>
+      <w:r>
+        <w:t>Duplicated rows</w:t>
+      </w:r>
+    </w:p>
+    <w:p>
+      <w:pPr>
+        <w:pStyle w:val="ListParagraph"/>
+        <w:numPr>
+          <w:ilvl w:val="0"/>
+          <w:numId w:val="4"/>
+        </w:numPr>
+      </w:pPr>
+      <w:r>
+        <w:t>Negative values</w:t>
+      </w:r>
+    </w:p>
+    <w:p>
+      <w:pPr>
+        <w:pStyle w:val="ListParagraph"/>
+        <w:numPr>
+          <w:ilvl w:val="0"/>
+          <w:numId w:val="4"/>
+        </w:numPr>
+      </w:pPr>
+      <w:r>
+        <w:t>Empty values</w:t>
+      </w:r>
+    </w:p>
+    <w:p>
+      <w:r>
+        <w:t xml:space="preserve">And respective </w:t>
+      </w:r>
+      <w:proofErr w:type="spellStart"/>
+      <w:r>
+        <w:t>validation_csv</w:t>
+      </w:r>
+      <w:proofErr w:type="spellEnd"/>
+      <w:r>
+        <w:t xml:space="preserve"> are generated</w:t>
+      </w:r>
+    </w:p>
+    <w:p/>
+    <w:p>
+      <w:r>
+        <w:rPr>
+          <w:noProof/>
+        </w:rPr>
+        <w:lastRenderedPageBreak/>
+        <w:drawing>
+          <wp:inline distT="0" distB="0" distL="0" distR="0" wp14:anchorId="7DB601B2" wp14:editId="4A6C16AE">
+            <wp:extent cx="5258534" cy="3848637"/>
+            <wp:effectExtent l="0" t="0" r="0" b="0"/>
+            <wp:docPr id="376830789" name="Picture 1"/>
+            <wp:cNvGraphicFramePr>
+              <a:graphicFrameLocks xmlns:a="http://schemas.openxmlformats.org/drawingml/2006/main" noChangeAspect="1"/>
+            </wp:cNvGraphicFramePr>
+            <a:graphic xmlns:a="http://schemas.openxmlformats.org/drawingml/2006/main">
+              <a:graphicData uri="http://schemas.openxmlformats.org/drawingml/2006/picture">
+                <pic:pic xmlns:pic="http://schemas.openxmlformats.org/drawingml/2006/picture">
+                  <pic:nvPicPr>
+                    <pic:cNvPr id="376830789" name=""/>
+                    <pic:cNvPicPr/>
+                  </pic:nvPicPr>
+                  <pic:blipFill>
+                    <a:blip r:embed="rId11"/>
+                    <a:stretch>
+                      <a:fillRect/>
+                    </a:stretch>
+                  </pic:blipFill>
+                  <pic:spPr>
+                    <a:xfrm>
+                      <a:off x="0" y="0"/>
+                      <a:ext cx="5258534" cy="3848637"/>
+                    </a:xfrm>
+                    <a:prstGeom prst="rect">
+                      <a:avLst/>
+                    </a:prstGeom>
+                  </pic:spPr>
+                </pic:pic>
+              </a:graphicData>
+            </a:graphic>
+          </wp:inline>
+        </w:drawing>
+      </w:r>
+    </w:p>
+    <w:p/>
+    <w:p>
+      <w:pPr>
+        <w:pStyle w:val="ListParagraph"/>
+        <w:numPr>
+          <w:ilvl w:val="0"/>
+          <w:numId w:val="1"/>
+        </w:numPr>
+        <w:rPr>
+          <w:b/>
+          <w:bCs/>
+        </w:rPr>
+      </w:pPr>
+      <w:r>
+        <w:rPr>
+          <w:b/>
+          <w:bCs/>
+        </w:rPr>
+        <w:t>Data Cleaning</w:t>
+      </w:r>
+    </w:p>
+    <w:p>
+      <w:r>
+        <w:t xml:space="preserve">After the validation, same cleaned csv’s are stored in different place </w:t>
+      </w:r>
+    </w:p>
+    <w:p/>
+    <w:p>
+      <w:pPr>
+        <w:pStyle w:val="ListParagraph"/>
+        <w:numPr>
+          <w:ilvl w:val="0"/>
+          <w:numId w:val="1"/>
+        </w:numPr>
+        <w:rPr>
+          <w:b/>
+          <w:bCs/>
+        </w:rPr>
+      </w:pPr>
+      <w:r>
+        <w:rPr>
+          <w:b/>
+          <w:bCs/>
+        </w:rPr>
+        <w:t>Data Transformation and Storage</w:t>
+      </w:r>
+    </w:p>
+    <w:p>
+      <w:r>
+        <w:t xml:space="preserve">In Transformation, data is prepared by encoding binary and categorical values and printing correlation values </w:t>
+      </w:r>
+    </w:p>
+    <w:p>
+      <w:r>
+        <w:t>Output of python notebook:</w:t>
+      </w:r>
+    </w:p>
+    <w:p>
+      <w:r>
+        <w:rPr>
+          <w:noProof/>
+        </w:rPr>
+        <w:lastRenderedPageBreak/>
+        <w:drawing>
+          <wp:inline distT="0" distB="0" distL="0" distR="0" wp14:anchorId="4CF97A79" wp14:editId="3B3DE581">
+            <wp:extent cx="5731510" cy="4010660"/>
+            <wp:effectExtent l="0" t="0" r="2540" b="8890"/>
+            <wp:docPr id="1939029369" name="Picture 1"/>
+            <wp:cNvGraphicFramePr>
+              <a:graphicFrameLocks xmlns:a="http://schemas.openxmlformats.org/drawingml/2006/main" noChangeAspect="1"/>
+            </wp:cNvGraphicFramePr>
+            <a:graphic xmlns:a="http://schemas.openxmlformats.org/drawingml/2006/main">
+              <a:graphicData uri="http://schemas.openxmlformats.org/drawingml/2006/picture">
+                <pic:pic xmlns:pic="http://schemas.openxmlformats.org/drawingml/2006/picture">
+                  <pic:nvPicPr>
+                    <pic:cNvPr id="1939029369" name=""/>
+                    <pic:cNvPicPr/>
+                  </pic:nvPicPr>
+                  <pic:blipFill>
+                    <a:blip r:embed="rId12"/>
+                    <a:stretch>
+                      <a:fillRect/>
+                    </a:stretch>
+                  </pic:blipFill>
+                  <pic:spPr>
+                    <a:xfrm>
+                      <a:off x="0" y="0"/>
+                      <a:ext cx="5731510" cy="4010660"/>
+                    </a:xfrm>
+                    <a:prstGeom prst="rect">
+                      <a:avLst/>
+                    </a:prstGeom>
+                  </pic:spPr>
+                </pic:pic>
+              </a:graphicData>
+            </a:graphic>
+          </wp:inline>
+        </w:drawing>
+      </w:r>
+    </w:p>
+    <w:p>
+      <w:r>
+        <w:rPr>
+          <w:noProof/>
+        </w:rPr>
+        <w:lastRenderedPageBreak/>
+        <w:drawing>
+          <wp:inline distT="0" distB="0" distL="0" distR="0" wp14:anchorId="03940B1E" wp14:editId="7B003201">
+            <wp:extent cx="5731510" cy="5165725"/>
+            <wp:effectExtent l="0" t="0" r="2540" b="0"/>
+            <wp:docPr id="710859399" name="Picture 1"/>
+            <wp:cNvGraphicFramePr>
+              <a:graphicFrameLocks xmlns:a="http://schemas.openxmlformats.org/drawingml/2006/main" noChangeAspect="1"/>
+            </wp:cNvGraphicFramePr>
+            <a:graphic xmlns:a="http://schemas.openxmlformats.org/drawingml/2006/main">
+              <a:graphicData uri="http://schemas.openxmlformats.org/drawingml/2006/picture">
+                <pic:pic xmlns:pic="http://schemas.openxmlformats.org/drawingml/2006/picture">
+                  <pic:nvPicPr>
+                    <pic:cNvPr id="710859399" name=""/>
+                    <pic:cNvPicPr/>
+                  </pic:nvPicPr>
+                  <pic:blipFill>
+                    <a:blip r:embed="rId13"/>
+                    <a:stretch>
+                      <a:fillRect/>
+                    </a:stretch>
+                  </pic:blipFill>
+                  <pic:spPr>
+                    <a:xfrm>
+                      <a:off x="0" y="0"/>
+                      <a:ext cx="5731510" cy="5165725"/>
+                    </a:xfrm>
+                    <a:prstGeom prst="rect">
+                      <a:avLst/>
+                    </a:prstGeom>
+                  </pic:spPr>
+                </pic:pic>
+              </a:graphicData>
+            </a:graphic>
+          </wp:inline>
+        </w:drawing>
+      </w:r>
+    </w:p>
+    <w:p/>
+    <w:p>
+      <w:r>
+        <w:t>These data are stored in prepared_data.csv</w:t>
+      </w:r>
+    </w:p>
+    <w:p/>
+    <w:p>
+      <w:pPr>
+        <w:pStyle w:val="ListParagraph"/>
+        <w:numPr>
+          <w:ilvl w:val="0"/>
+          <w:numId w:val="1"/>
+        </w:numPr>
+        <w:rPr>
+          <w:b/>
+          <w:bCs/>
+        </w:rPr>
+      </w:pPr>
+      <w:r>
+        <w:rPr>
+          <w:b/>
+          <w:bCs/>
+        </w:rPr>
+        <w:t>Feature Store</w:t>
+      </w:r>
+    </w:p>
+    <w:p>
+      <w:r>
+        <w:t xml:space="preserve">Finally data in prepared_data.csv is stored </w:t>
+      </w:r>
+      <w:r>
+        <w:t xml:space="preserve">in </w:t>
+      </w:r>
+      <w:proofErr w:type="spellStart"/>
+      <w:r>
+        <w:t>sqlite</w:t>
+      </w:r>
+      <w:proofErr w:type="spellEnd"/>
+      <w:r>
+        <w:t xml:space="preserve"> database which will be used in model training</w:t>
+      </w:r>
+    </w:p>
+    <w:p>
+      <w:r>
+        <w:rPr>
+          <w:noProof/>
+        </w:rPr>
+        <w:drawing>
+          <wp:inline distT="0" distB="0" distL="0" distR="0" wp14:anchorId="22C2C142" wp14:editId="247CC264">
+            <wp:extent cx="1533739" cy="390580"/>
+            <wp:effectExtent l="0" t="0" r="0" b="9525"/>
+            <wp:docPr id="913325149" name="Picture 1"/>
+            <wp:cNvGraphicFramePr>
+              <a:graphicFrameLocks xmlns:a="http://schemas.openxmlformats.org/drawingml/2006/main" noChangeAspect="1"/>
+            </wp:cNvGraphicFramePr>
+            <a:graphic xmlns:a="http://schemas.openxmlformats.org/drawingml/2006/main">
+              <a:graphicData uri="http://schemas.openxmlformats.org/drawingml/2006/picture">
+                <pic:pic xmlns:pic="http://schemas.openxmlformats.org/drawingml/2006/picture">
+                  <pic:nvPicPr>
+                    <pic:cNvPr id="913325149" name=""/>
+                    <pic:cNvPicPr/>
+                  </pic:nvPicPr>
+                  <pic:blipFill>
+                    <a:blip r:embed="rId14"/>
+                    <a:stretch>
+                      <a:fillRect/>
+                    </a:stretch>
+                  </pic:blipFill>
+                  <pic:spPr>
+                    <a:xfrm>
+                      <a:off x="0" y="0"/>
+                      <a:ext cx="1533739" cy="390580"/>
+                    </a:xfrm>
+                    <a:prstGeom prst="rect">
+                      <a:avLst/>
+                    </a:prstGeom>
+                  </pic:spPr>
+                </pic:pic>
+              </a:graphicData>
+            </a:graphic>
+          </wp:inline>
+        </w:drawing>
+      </w:r>
+    </w:p>
+    <w:p/>
+    <w:p>
+      <w:r>
+        <w:rPr>
+          <w:noProof/>
+        </w:rPr>
+        <w:lastRenderedPageBreak/>
+        <w:drawing>
+          <wp:inline distT="0" distB="0" distL="0" distR="0" wp14:anchorId="3E9A89E8" wp14:editId="17EAB2D5">
+            <wp:extent cx="5731510" cy="1353820"/>
+            <wp:effectExtent l="0" t="0" r="2540" b="0"/>
+            <wp:docPr id="1848100929" name="Picture 1"/>
+            <wp:cNvGraphicFramePr>
+              <a:graphicFrameLocks xmlns:a="http://schemas.openxmlformats.org/drawingml/2006/main" noChangeAspect="1"/>
+            </wp:cNvGraphicFramePr>
+            <a:graphic xmlns:a="http://schemas.openxmlformats.org/drawingml/2006/main">
+              <a:graphicData uri="http://schemas.openxmlformats.org/drawingml/2006/picture">
+                <pic:pic xmlns:pic="http://schemas.openxmlformats.org/drawingml/2006/picture">
+                  <pic:nvPicPr>
+                    <pic:cNvPr id="1848100929" name=""/>
+                    <pic:cNvPicPr/>
+                  </pic:nvPicPr>
+                  <pic:blipFill>
+                    <a:blip r:embed="rId15"/>
+                    <a:stretch>
+                      <a:fillRect/>
+                    </a:stretch>
+                  </pic:blipFill>
+                  <pic:spPr>
+                    <a:xfrm>
+                      <a:off x="0" y="0"/>
+                      <a:ext cx="5731510" cy="1353820"/>
+                    </a:xfrm>
+                    <a:prstGeom prst="rect">
+                      <a:avLst/>
+                    </a:prstGeom>
+                  </pic:spPr>
+                </pic:pic>
+              </a:graphicData>
+            </a:graphic>
+          </wp:inline>
+        </w:drawing>
+      </w:r>
+    </w:p>
+    <w:p/>
+    <w:p>
+      <w:r>
+        <w:rPr>
+          <w:noProof/>
+        </w:rPr>
+        <w:drawing>
+          <wp:inline distT="0" distB="0" distL="0" distR="0" wp14:anchorId="6CB0FF66" wp14:editId="6E839DAB">
+            <wp:extent cx="5731510" cy="2852420"/>
+            <wp:effectExtent l="0" t="0" r="2540" b="5080"/>
+            <wp:docPr id="400062074" name="Picture 1"/>
+            <wp:cNvGraphicFramePr>
+              <a:graphicFrameLocks xmlns:a="http://schemas.openxmlformats.org/drawingml/2006/main" noChangeAspect="1"/>
+            </wp:cNvGraphicFramePr>
+            <a:graphic xmlns:a="http://schemas.openxmlformats.org/drawingml/2006/main">
+              <a:graphicData uri="http://schemas.openxmlformats.org/drawingml/2006/picture">
+                <pic:pic xmlns:pic="http://schemas.openxmlformats.org/drawingml/2006/picture">
+                  <pic:nvPicPr>
+                    <pic:cNvPr id="400062074" name=""/>
+                    <pic:cNvPicPr/>
+                  </pic:nvPicPr>
+                  <pic:blipFill>
+                    <a:blip r:embed="rId16"/>
+                    <a:stretch>
+                      <a:fillRect/>
+                    </a:stretch>
+                  </pic:blipFill>
+                  <pic:spPr>
+                    <a:xfrm>
+                      <a:off x="0" y="0"/>
+                      <a:ext cx="5731510" cy="2852420"/>
+                    </a:xfrm>
+                    <a:prstGeom prst="rect">
+                      <a:avLst/>
+                    </a:prstGeom>
+                  </pic:spPr>
+                </pic:pic>
+              </a:graphicData>
+            </a:graphic>
+          </wp:inline>
+        </w:drawing>
+      </w:r>
+    </w:p>
+    <w:p/>
+    <w:p>
+      <w:r>
+        <w:t>Logs are also added for every process.</w:t>
+      </w:r>
+    </w:p>
+    <w:p/>
+    <w:p>
+      <w:pPr>
+        <w:pStyle w:val="ListParagraph"/>
+        <w:numPr>
+          <w:ilvl w:val="0"/>
+          <w:numId w:val="1"/>
+        </w:numPr>
+        <w:rPr>
+          <w:b/>
+          <w:bCs/>
+        </w:rPr>
+      </w:pPr>
+      <w:r>
+        <w:rPr>
+          <w:b/>
+          <w:bCs/>
+        </w:rPr>
+        <w:t>Data Versioning</w:t>
+      </w:r>
+    </w:p>
+    <w:p>
+      <w:r>
+        <w:t xml:space="preserve">we are using </w:t>
+      </w:r>
+      <w:proofErr w:type="spellStart"/>
+      <w:r>
+        <w:t>github</w:t>
+      </w:r>
+      <w:proofErr w:type="spellEnd"/>
+      <w:r>
+        <w:t xml:space="preserve"> to save each and every process ingestion, validation, cleaning, transformation, </w:t>
+      </w:r>
+      <w:proofErr w:type="spellStart"/>
+      <w:r>
+        <w:t>feature_stores</w:t>
+      </w:r>
+      <w:proofErr w:type="spellEnd"/>
+      <w:r>
+        <w:t>, models.</w:t>
+      </w:r>
+    </w:p>
+    <w:p>
+      <w:proofErr w:type="spellStart"/>
+      <w:r>
+        <w:t>Github</w:t>
+      </w:r>
+      <w:proofErr w:type="spellEnd"/>
+      <w:r>
+        <w:t xml:space="preserve"> link:</w:t>
+      </w:r>
+    </w:p>
+    <w:p>
+      <w:hyperlink r:id="rId17" w:history="1">
+        <w:r>
+          <w:rPr>
+            <w:rStyle w:val="Hyperlink"/>
+          </w:rPr>
+          <w:t>https://github.com/vinaylingam/DMML-Assignment</w:t>
+        </w:r>
+      </w:hyperlink>
+    </w:p>
+    <w:p>
+      <w:r>
+        <w:t>with this we can revert to previous data or simple use the model from previous trainings if there are any discrepancies</w:t>
+      </w:r>
+    </w:p>
+    <w:p/>
+    <w:p/>
+    <w:p/>
+    <w:p>
+      <w:pPr>
+        <w:pStyle w:val="ListParagraph"/>
+        <w:numPr>
+          <w:ilvl w:val="0"/>
+          <w:numId w:val="1"/>
+        </w:numPr>
+        <w:rPr>
+          <w:b/>
+          <w:bCs/>
+        </w:rPr>
+      </w:pPr>
+      <w:r>
+        <w:rPr>
+          <w:b/>
+          <w:bCs/>
+        </w:rPr>
+        <w:lastRenderedPageBreak/>
+        <w:t>Model Building</w:t>
+      </w:r>
+    </w:p>
+    <w:p>
+      <w:r>
+        <w:t xml:space="preserve">In this data is fetched from feature store and used in Neural networks to train model and save the versions of trained models </w:t>
+      </w:r>
+    </w:p>
+    <w:p/>
+    <w:p>
+      <w:r>
+        <w:t>Code :</w:t>
+      </w:r>
+    </w:p>
+    <w:p>
+      <w:r>
+        <w:rPr>
+          <w:noProof/>
+        </w:rPr>
+        <w:drawing>
+          <wp:inline distT="0" distB="0" distL="0" distR="0" wp14:anchorId="39FA0B13" wp14:editId="7C61BB92">
+            <wp:extent cx="5731510" cy="3931920"/>
+            <wp:effectExtent l="0" t="0" r="2540" b="0"/>
+            <wp:docPr id="826998990" name="Picture 1"/>
+            <wp:cNvGraphicFramePr>
+              <a:graphicFrameLocks xmlns:a="http://schemas.openxmlformats.org/drawingml/2006/main" noChangeAspect="1"/>
+            </wp:cNvGraphicFramePr>
+            <a:graphic xmlns:a="http://schemas.openxmlformats.org/drawingml/2006/main">
+              <a:graphicData uri="http://schemas.openxmlformats.org/drawingml/2006/picture">
+                <pic:pic xmlns:pic="http://schemas.openxmlformats.org/drawingml/2006/picture">
+                  <pic:nvPicPr>
+                    <pic:cNvPr id="826998990" name=""/>
+                    <pic:cNvPicPr/>
+                  </pic:nvPicPr>
+                  <pic:blipFill>
+                    <a:blip r:embed="rId18"/>
+                    <a:stretch>
+                      <a:fillRect/>
+                    </a:stretch>
+                  </pic:blipFill>
+                  <pic:spPr>
+                    <a:xfrm>
+                      <a:off x="0" y="0"/>
+                      <a:ext cx="5731510" cy="3931920"/>
+                    </a:xfrm>
+                    <a:prstGeom prst="rect">
+                      <a:avLst/>
+                    </a:prstGeom>
+                  </pic:spPr>
+                </pic:pic>
+              </a:graphicData>
+            </a:graphic>
+          </wp:inline>
+        </w:drawing>
+      </w:r>
+    </w:p>
+    <w:p>
+      <w:r>
+        <w:rPr>
+          <w:noProof/>
+        </w:rPr>
+        <w:lastRenderedPageBreak/>
+        <w:drawing>
+          <wp:inline distT="0" distB="0" distL="0" distR="0" wp14:anchorId="2EF8779E" wp14:editId="20582F33">
+            <wp:extent cx="5731510" cy="4408170"/>
+            <wp:effectExtent l="0" t="0" r="2540" b="0"/>
+            <wp:docPr id="1856870504" name="Picture 1"/>
+            <wp:cNvGraphicFramePr>
+              <a:graphicFrameLocks xmlns:a="http://schemas.openxmlformats.org/drawingml/2006/main" noChangeAspect="1"/>
+            </wp:cNvGraphicFramePr>
+            <a:graphic xmlns:a="http://schemas.openxmlformats.org/drawingml/2006/main">
+              <a:graphicData uri="http://schemas.openxmlformats.org/drawingml/2006/picture">
+                <pic:pic xmlns:pic="http://schemas.openxmlformats.org/drawingml/2006/picture">
+                  <pic:nvPicPr>
+                    <pic:cNvPr id="1856870504" name=""/>
+                    <pic:cNvPicPr/>
+                  </pic:nvPicPr>
+                  <pic:blipFill>
+                    <a:blip r:embed="rId19"/>
+                    <a:stretch>
+                      <a:fillRect/>
+                    </a:stretch>
+                  </pic:blipFill>
+                  <pic:spPr>
+                    <a:xfrm>
+                      <a:off x="0" y="0"/>
+                      <a:ext cx="5731510" cy="4408170"/>
+                    </a:xfrm>
+                    <a:prstGeom prst="rect">
+                      <a:avLst/>
+                    </a:prstGeom>
+                  </pic:spPr>
+                </pic:pic>
+              </a:graphicData>
+            </a:graphic>
+          </wp:inline>
+        </w:drawing>
+      </w:r>
+    </w:p>
+    <w:p/>
+    <w:p>
+      <w:r>
+        <w:t>Models are saved with date and time stamps</w:t>
+      </w:r>
+    </w:p>
+    <w:p>
+      <w:r>
+        <w:rPr>
+          <w:noProof/>
+        </w:rPr>
+        <w:drawing>
+          <wp:inline distT="0" distB="0" distL="0" distR="0" wp14:anchorId="3847973D" wp14:editId="2D81C153">
+            <wp:extent cx="2353003" cy="2343477"/>
+            <wp:effectExtent l="0" t="0" r="9525" b="0"/>
+            <wp:docPr id="1505694548" name="Picture 1"/>
+            <wp:cNvGraphicFramePr>
+              <a:graphicFrameLocks xmlns:a="http://schemas.openxmlformats.org/drawingml/2006/main" noChangeAspect="1"/>
+            </wp:cNvGraphicFramePr>
+            <a:graphic xmlns:a="http://schemas.openxmlformats.org/drawingml/2006/main">
+              <a:graphicData uri="http://schemas.openxmlformats.org/drawingml/2006/picture">
+                <pic:pic xmlns:pic="http://schemas.openxmlformats.org/drawingml/2006/picture">
+                  <pic:nvPicPr>
+                    <pic:cNvPr id="1505694548" name=""/>
+                    <pic:cNvPicPr/>
+                  </pic:nvPicPr>
+                  <pic:blipFill>
+                    <a:blip r:embed="rId20"/>
+                    <a:stretch>
+                      <a:fillRect/>
+                    </a:stretch>
+                  </pic:blipFill>
+                  <pic:spPr>
+                    <a:xfrm>
+                      <a:off x="0" y="0"/>
+                      <a:ext cx="2353003" cy="2343477"/>
+                    </a:xfrm>
+                    <a:prstGeom prst="rect">
+                      <a:avLst/>
+                    </a:prstGeom>
+                  </pic:spPr>
+                </pic:pic>
+              </a:graphicData>
+            </a:graphic>
+          </wp:inline>
+        </w:drawing>
+      </w:r>
+    </w:p>
+    <w:p/>
+    <w:p/>
+    <w:p/>
+    <w:p/>
+    <w:p>
+      <w:pPr>
+        <w:pStyle w:val="ListParagraph"/>
+        <w:numPr>
+          <w:ilvl w:val="0"/>
+          <w:numId w:val="1"/>
+        </w:numPr>
+        <w:rPr>
+          <w:b/>
+          <w:bCs/>
+        </w:rPr>
+      </w:pPr>
+      <w:proofErr w:type="spellStart"/>
+      <w:r>
+        <w:rPr>
+          <w:b/>
+          <w:bCs/>
+        </w:rPr>
+        <w:lastRenderedPageBreak/>
+        <w:t>Orchaestration</w:t>
+      </w:r>
+      <w:proofErr w:type="spellEnd"/>
+    </w:p>
+    <w:p>
+      <w:r>
+        <w:t xml:space="preserve">For </w:t>
+      </w:r>
+      <w:proofErr w:type="spellStart"/>
+      <w:r>
+        <w:t>orchaestration</w:t>
+      </w:r>
+      <w:proofErr w:type="spellEnd"/>
+      <w:r>
+        <w:t>, we used prefect we setup flows and tasks</w:t>
+      </w:r>
+    </w:p>
+    <w:p>
+      <w:r>
+        <w:t xml:space="preserve">And a </w:t>
+      </w:r>
+      <w:proofErr w:type="spellStart"/>
+      <w:r>
+        <w:t>cron</w:t>
+      </w:r>
+      <w:proofErr w:type="spellEnd"/>
+      <w:r>
+        <w:t xml:space="preserve"> job will run the pipeline everyday at 06:00 hrs </w:t>
+      </w:r>
+    </w:p>
+    <w:p>
+      <w:r>
+        <w:t>Code:</w:t>
+      </w:r>
+    </w:p>
+    <w:p>
+      <w:r>
+        <w:rPr>
+          <w:noProof/>
+        </w:rPr>
+        <w:drawing>
+          <wp:inline distT="0" distB="0" distL="0" distR="0" wp14:anchorId="31E51EBA" wp14:editId="4A41C65E">
+            <wp:extent cx="5731510" cy="4420870"/>
+            <wp:effectExtent l="0" t="0" r="2540" b="0"/>
+            <wp:docPr id="745841601" name="Picture 1"/>
+            <wp:cNvGraphicFramePr>
+              <a:graphicFrameLocks xmlns:a="http://schemas.openxmlformats.org/drawingml/2006/main" noChangeAspect="1"/>
+            </wp:cNvGraphicFramePr>
+            <a:graphic xmlns:a="http://schemas.openxmlformats.org/drawingml/2006/main">
+              <a:graphicData uri="http://schemas.openxmlformats.org/drawingml/2006/picture">
+                <pic:pic xmlns:pic="http://schemas.openxmlformats.org/drawingml/2006/picture">
+                  <pic:nvPicPr>
+                    <pic:cNvPr id="745841601" name=""/>
+                    <pic:cNvPicPr/>
+                  </pic:nvPicPr>
+                  <pic:blipFill>
+                    <a:blip r:embed="rId21"/>
+                    <a:stretch>
+                      <a:fillRect/>
+                    </a:stretch>
+                  </pic:blipFill>
+                  <pic:spPr>
+                    <a:xfrm>
+                      <a:off x="0" y="0"/>
+                      <a:ext cx="5731510" cy="4420870"/>
+                    </a:xfrm>
+                    <a:prstGeom prst="rect">
+                      <a:avLst/>
+                    </a:prstGeom>
+                  </pic:spPr>
+                </pic:pic>
+              </a:graphicData>
+            </a:graphic>
+          </wp:inline>
+        </w:drawing>
+      </w:r>
+    </w:p>
+    <w:p>
+      <w:r>
+        <w:rPr>
+          <w:noProof/>
+        </w:rPr>
+        <w:drawing>
+          <wp:inline distT="0" distB="0" distL="0" distR="0" wp14:anchorId="3B9A2D98" wp14:editId="0C936B0D">
+            <wp:extent cx="5731510" cy="2828290"/>
+            <wp:effectExtent l="0" t="0" r="2540" b="0"/>
+            <wp:docPr id="1126986704" name="Picture 1"/>
+            <wp:cNvGraphicFramePr>
+              <a:graphicFrameLocks xmlns:a="http://schemas.openxmlformats.org/drawingml/2006/main" noChangeAspect="1"/>
+            </wp:cNvGraphicFramePr>
+            <a:graphic xmlns:a="http://schemas.openxmlformats.org/drawingml/2006/main">
+              <a:graphicData uri="http://schemas.openxmlformats.org/drawingml/2006/picture">
+                <pic:pic xmlns:pic="http://schemas.openxmlformats.org/drawingml/2006/picture">
+                  <pic:nvPicPr>
+                    <pic:cNvPr id="1126986704" name=""/>
+                    <pic:cNvPicPr/>
+                  </pic:nvPicPr>
+                  <pic:blipFill>
+                    <a:blip r:embed="rId22"/>
+                    <a:stretch>
+                      <a:fillRect/>
+                    </a:stretch>
+                  </pic:blipFill>
+                  <pic:spPr>
+                    <a:xfrm>
+                      <a:off x="0" y="0"/>
+                      <a:ext cx="5731510" cy="2828290"/>
+                    </a:xfrm>
+                    <a:prstGeom prst="rect">
+                      <a:avLst/>
+                    </a:prstGeom>
+                  </pic:spPr>
+                </pic:pic>
+              </a:graphicData>
+            </a:graphic>
+          </wp:inline>
+        </w:drawing>
+      </w:r>
+    </w:p>
+    <w:p>
+      <w:r>
+        <w:lastRenderedPageBreak/>
+        <w:t>Output:</w:t>
+      </w:r>
+    </w:p>
+    <w:p>
+      <w:r>
+        <w:rPr>
+          <w:noProof/>
+        </w:rPr>
+        <w:drawing>
+          <wp:inline distT="0" distB="0" distL="0" distR="0" wp14:anchorId="2D07112C" wp14:editId="171A756F">
+            <wp:extent cx="5731510" cy="2212975"/>
+            <wp:effectExtent l="0" t="0" r="2540" b="0"/>
+            <wp:docPr id="958248772" name="Picture 1"/>
+            <wp:cNvGraphicFramePr>
+              <a:graphicFrameLocks xmlns:a="http://schemas.openxmlformats.org/drawingml/2006/main" noChangeAspect="1"/>
+            </wp:cNvGraphicFramePr>
+            <a:graphic xmlns:a="http://schemas.openxmlformats.org/drawingml/2006/main">
+              <a:graphicData uri="http://schemas.openxmlformats.org/drawingml/2006/picture">
+                <pic:pic xmlns:pic="http://schemas.openxmlformats.org/drawingml/2006/picture">
+                  <pic:nvPicPr>
+                    <pic:cNvPr id="958248772" name=""/>
+                    <pic:cNvPicPr/>
+                  </pic:nvPicPr>
+                  <pic:blipFill>
+                    <a:blip r:embed="rId23"/>
+                    <a:stretch>
+                      <a:fillRect/>
+                    </a:stretch>
+                  </pic:blipFill>
+                  <pic:spPr>
+                    <a:xfrm>
+                      <a:off x="0" y="0"/>
+                      <a:ext cx="5731510" cy="2212975"/>
+                    </a:xfrm>
+                    <a:prstGeom prst="rect">
+                      <a:avLst/>
+                    </a:prstGeom>
+                  </pic:spPr>
+                </pic:pic>
+              </a:graphicData>
+            </a:graphic>
+          </wp:inline>
+        </w:drawing>
+      </w:r>
+    </w:p>
+    <w:p/>
+    <w:p/>
     <w:p/>
     <w:sectPr>
       <w:pgSz w:w="11906" w:h="16838"/>
@@ -599,11 +1683,219 @@
       </w:pPr>
     </w:lvl>
   </w:abstractNum>
+  <w:abstractNum w:abstractNumId="2" w15:restartNumberingAfterBreak="0">
+    <w:nsid w:val="71D0124F"/>
+    <w:multiLevelType w:val="hybridMultilevel"/>
+    <w:tmpl w:val="C8504AB4"/>
+    <w:lvl w:ilvl="0" w:tplc="E91C6E4C">
+      <w:start w:val="3"/>
+      <w:numFmt w:val="decimal"/>
+      <w:lvlText w:val="%1."/>
+      <w:lvlJc w:val="left"/>
+      <w:pPr>
+        <w:ind w:left="1080" w:hanging="360"/>
+      </w:pPr>
+      <w:rPr>
+        <w:rFonts w:hint="default"/>
+      </w:rPr>
+    </w:lvl>
+    <w:lvl w:ilvl="1" w:tplc="40090019" w:tentative="1">
+      <w:start w:val="1"/>
+      <w:numFmt w:val="lowerLetter"/>
+      <w:lvlText w:val="%2."/>
+      <w:lvlJc w:val="left"/>
+      <w:pPr>
+        <w:ind w:left="1800" w:hanging="360"/>
+      </w:pPr>
+    </w:lvl>
+    <w:lvl w:ilvl="2" w:tplc="4009001B" w:tentative="1">
+      <w:start w:val="1"/>
+      <w:numFmt w:val="lowerRoman"/>
+      <w:lvlText w:val="%3."/>
+      <w:lvlJc w:val="right"/>
+      <w:pPr>
+        <w:ind w:left="2520" w:hanging="180"/>
+      </w:pPr>
+    </w:lvl>
+    <w:lvl w:ilvl="3" w:tplc="4009000F" w:tentative="1">
+      <w:start w:val="1"/>
+      <w:numFmt w:val="decimal"/>
+      <w:lvlText w:val="%4."/>
+      <w:lvlJc w:val="left"/>
+      <w:pPr>
+        <w:ind w:left="3240" w:hanging="360"/>
+      </w:pPr>
+    </w:lvl>
+    <w:lvl w:ilvl="4" w:tplc="40090019" w:tentative="1">
+      <w:start w:val="1"/>
+      <w:numFmt w:val="lowerLetter"/>
+      <w:lvlText w:val="%5."/>
+      <w:lvlJc w:val="left"/>
+      <w:pPr>
+        <w:ind w:left="3960" w:hanging="360"/>
+      </w:pPr>
+    </w:lvl>
+    <w:lvl w:ilvl="5" w:tplc="4009001B" w:tentative="1">
+      <w:start w:val="1"/>
+      <w:numFmt w:val="lowerRoman"/>
+      <w:lvlText w:val="%6."/>
+      <w:lvlJc w:val="right"/>
+      <w:pPr>
+        <w:ind w:left="4680" w:hanging="180"/>
+      </w:pPr>
+    </w:lvl>
+    <w:lvl w:ilvl="6" w:tplc="4009000F" w:tentative="1">
+      <w:start w:val="1"/>
+      <w:numFmt w:val="decimal"/>
+      <w:lvlText w:val="%7."/>
+      <w:lvlJc w:val="left"/>
+      <w:pPr>
+        <w:ind w:left="5400" w:hanging="360"/>
+      </w:pPr>
+    </w:lvl>
+    <w:lvl w:ilvl="7" w:tplc="40090019" w:tentative="1">
+      <w:start w:val="1"/>
+      <w:numFmt w:val="lowerLetter"/>
+      <w:lvlText w:val="%8."/>
+      <w:lvlJc w:val="left"/>
+      <w:pPr>
+        <w:ind w:left="6120" w:hanging="360"/>
+      </w:pPr>
+    </w:lvl>
+    <w:lvl w:ilvl="8" w:tplc="4009001B" w:tentative="1">
+      <w:start w:val="1"/>
+      <w:numFmt w:val="lowerRoman"/>
+      <w:lvlText w:val="%9."/>
+      <w:lvlJc w:val="right"/>
+      <w:pPr>
+        <w:ind w:left="6840" w:hanging="180"/>
+      </w:pPr>
+    </w:lvl>
+  </w:abstractNum>
+  <w:abstractNum w:abstractNumId="3" w15:restartNumberingAfterBreak="0">
+    <w:nsid w:val="7A026A7C"/>
+    <w:multiLevelType w:val="hybridMultilevel"/>
+    <w:tmpl w:val="6F5211E6"/>
+    <w:lvl w:ilvl="0" w:tplc="61404B8A">
+      <w:start w:val="4"/>
+      <w:numFmt w:val="bullet"/>
+      <w:lvlText w:val="-"/>
+      <w:lvlJc w:val="left"/>
+      <w:pPr>
+        <w:ind w:left="720" w:hanging="360"/>
+      </w:pPr>
+      <w:rPr>
+        <w:rFonts w:ascii="Calibri" w:eastAsiaTheme="minorHAnsi" w:hAnsi="Calibri" w:cs="Calibri" w:hint="default"/>
+      </w:rPr>
+    </w:lvl>
+    <w:lvl w:ilvl="1" w:tplc="40090003" w:tentative="1">
+      <w:start w:val="1"/>
+      <w:numFmt w:val="bullet"/>
+      <w:lvlText w:val="o"/>
+      <w:lvlJc w:val="left"/>
+      <w:pPr>
+        <w:ind w:left="1440" w:hanging="360"/>
+      </w:pPr>
+      <w:rPr>
+        <w:rFonts w:ascii="Courier New" w:hAnsi="Courier New" w:cs="Courier New" w:hint="default"/>
+      </w:rPr>
+    </w:lvl>
+    <w:lvl w:ilvl="2" w:tplc="40090005" w:tentative="1">
+      <w:start w:val="1"/>
+      <w:numFmt w:val="bullet"/>
+      <w:lvlText w:val=""/>
+      <w:lvlJc w:val="left"/>
+      <w:pPr>
+        <w:ind w:left="2160" w:hanging="360"/>
+      </w:pPr>
+      <w:rPr>
+        <w:rFonts w:ascii="Wingdings" w:hAnsi="Wingdings" w:hint="default"/>
+      </w:rPr>
+    </w:lvl>
+    <w:lvl w:ilvl="3" w:tplc="40090001" w:tentative="1">
+      <w:start w:val="1"/>
+      <w:numFmt w:val="bullet"/>
+      <w:lvlText w:val=""/>
+      <w:lvlJc w:val="left"/>
+      <w:pPr>
+        <w:ind w:left="2880" w:hanging="360"/>
+      </w:pPr>
+      <w:rPr>
+        <w:rFonts w:ascii="Symbol" w:hAnsi="Symbol" w:hint="default"/>
+      </w:rPr>
+    </w:lvl>
+    <w:lvl w:ilvl="4" w:tplc="40090003" w:tentative="1">
+      <w:start w:val="1"/>
+      <w:numFmt w:val="bullet"/>
+      <w:lvlText w:val="o"/>
+      <w:lvlJc w:val="left"/>
+      <w:pPr>
+        <w:ind w:left="3600" w:hanging="360"/>
+      </w:pPr>
+      <w:rPr>
+        <w:rFonts w:ascii="Courier New" w:hAnsi="Courier New" w:cs="Courier New" w:hint="default"/>
+      </w:rPr>
+    </w:lvl>
+    <w:lvl w:ilvl="5" w:tplc="40090005" w:tentative="1">
+      <w:start w:val="1"/>
+      <w:numFmt w:val="bullet"/>
+      <w:lvlText w:val=""/>
+      <w:lvlJc w:val="left"/>
+      <w:pPr>
+        <w:ind w:left="4320" w:hanging="360"/>
+      </w:pPr>
+      <w:rPr>
+        <w:rFonts w:ascii="Wingdings" w:hAnsi="Wingdings" w:hint="default"/>
+      </w:rPr>
+    </w:lvl>
+    <w:lvl w:ilvl="6" w:tplc="40090001" w:tentative="1">
+      <w:start w:val="1"/>
+      <w:numFmt w:val="bullet"/>
+      <w:lvlText w:val=""/>
+      <w:lvlJc w:val="left"/>
+      <w:pPr>
+        <w:ind w:left="5040" w:hanging="360"/>
+      </w:pPr>
+      <w:rPr>
+        <w:rFonts w:ascii="Symbol" w:hAnsi="Symbol" w:hint="default"/>
+      </w:rPr>
+    </w:lvl>
+    <w:lvl w:ilvl="7" w:tplc="40090003" w:tentative="1">
+      <w:start w:val="1"/>
+      <w:numFmt w:val="bullet"/>
+      <w:lvlText w:val="o"/>
+      <w:lvlJc w:val="left"/>
+      <w:pPr>
+        <w:ind w:left="5760" w:hanging="360"/>
+      </w:pPr>
+      <w:rPr>
+        <w:rFonts w:ascii="Courier New" w:hAnsi="Courier New" w:cs="Courier New" w:hint="default"/>
+      </w:rPr>
+    </w:lvl>
+    <w:lvl w:ilvl="8" w:tplc="40090005" w:tentative="1">
+      <w:start w:val="1"/>
+      <w:numFmt w:val="bullet"/>
+      <w:lvlText w:val=""/>
+      <w:lvlJc w:val="left"/>
+      <w:pPr>
+        <w:ind w:left="6480" w:hanging="360"/>
+      </w:pPr>
+      <w:rPr>
+        <w:rFonts w:ascii="Wingdings" w:hAnsi="Wingdings" w:hint="default"/>
+      </w:rPr>
+    </w:lvl>
+  </w:abstractNum>
   <w:num w:numId="1" w16cid:durableId="174465411">
     <w:abstractNumId w:val="1"/>
   </w:num>
   <w:num w:numId="2" w16cid:durableId="1566914786">
     <w:abstractNumId w:val="0"/>
+  </w:num>
+  <w:num w:numId="3" w16cid:durableId="51079534">
+    <w:abstractNumId w:val="2"/>
+  </w:num>
+  <w:num w:numId="4" w16cid:durableId="256596391">
+    <w:abstractNumId w:val="3"/>
   </w:num>
 </w:numbering>
 </file>
@@ -1211,6 +2503,7 @@
   <w:style w:type="character" w:default="1" w:styleId="DefaultParagraphFont">
     <w:name w:val="Default Paragraph Font"/>
     <w:uiPriority w:val="1"/>
+    <w:semiHidden/>
     <w:unhideWhenUsed/>
   </w:style>
   <w:style w:type="table" w:default="1" w:styleId="TableNormal">

</xml_diff>